<commit_message>
ISR and AW WT23
</commit_message>
<xml_diff>
--- a/docs/lectures/AW/23WT/assignment/assets/AW_Review_Template.docx
+++ b/docs/lectures/AW/23WT/assignment/assets/AW_Review_Template.docx
@@ -18,20 +18,46 @@
     </w:p>
     <w:p>
       <w:pPr>
-        <w:pStyle w:val="berschrift2"/>
-        <w:rPr>
-          <w:lang w:val="en-US"/>
-        </w:rPr>
-      </w:pPr>
-      <w:r>
-        <w:rPr>
-          <w:lang w:val="en-US"/>
-        </w:rPr>
-        <w:t>Instructions</w:t>
+        <w:rPr>
+          <w:b/>
+          <w:bCs/>
+          <w:lang w:val="en-US"/>
+        </w:rPr>
+      </w:pPr>
+      <w:r>
+        <w:rPr>
+          <w:b/>
+          <w:bCs/>
+          <w:lang w:val="en-US"/>
+        </w:rPr>
+        <w:t xml:space="preserve">Review ID: </w:t>
+      </w:r>
+      <w:r>
+        <w:rPr>
+          <w:b/>
+          <w:bCs/>
+          <w:highlight w:val="yellow"/>
+          <w:lang w:val="en-US"/>
+        </w:rPr>
+        <w:t>[Insert Review ID here]</w:t>
       </w:r>
     </w:p>
     <w:p>
       <w:pPr>
+        <w:pStyle w:val="berschrift2"/>
+        <w:rPr>
+          <w:lang w:val="en-US"/>
+        </w:rPr>
+      </w:pPr>
+      <w:r>
+        <w:rPr>
+          <w:lang w:val="en-US"/>
+        </w:rPr>
+        <w:t>Instructions</w:t>
+      </w:r>
+    </w:p>
+    <w:p>
+      <w:pPr>
         <w:rPr>
           <w:lang w:val="en-US"/>
         </w:rPr>
@@ -54,37 +80,7 @@
         <w:rPr>
           <w:lang w:val="en-US"/>
         </w:rPr>
-        <w:t xml:space="preserve">. </w:t>
-      </w:r>
-      <w:r>
-        <w:rPr>
-          <w:lang w:val="en-US"/>
-        </w:rPr>
-        <w:t xml:space="preserve">This should help to make </w:t>
-      </w:r>
-      <w:r>
-        <w:rPr>
-          <w:lang w:val="en-US"/>
-        </w:rPr>
-        <w:t xml:space="preserve">the feedback consistent </w:t>
-      </w:r>
-      <w:r>
-        <w:rPr>
-          <w:lang w:val="en-US"/>
-        </w:rPr>
-        <w:t xml:space="preserve">and </w:t>
-      </w:r>
-      <w:r>
-        <w:rPr>
-          <w:lang w:val="en-US"/>
-        </w:rPr>
-        <w:t>to shorten the amount of time needed to complete a review</w:t>
-      </w:r>
-      <w:r>
-        <w:rPr>
-          <w:lang w:val="en-US"/>
-        </w:rPr>
-        <w:t>.</w:t>
+        <w:t>. This should help to make the feedback consistent and to shorten the amount of time needed to complete a review.</w:t>
       </w:r>
     </w:p>
     <w:p>
@@ -460,6 +456,81 @@
           <w:lang w:val="en-US"/>
         </w:rPr>
         <w:t>.</w:t>
+      </w:r>
+    </w:p>
+    <w:p>
+      <w:pPr>
+        <w:rPr>
+          <w:lang w:val="en-US"/>
+        </w:rPr>
+      </w:pPr>
+      <w:r>
+        <w:rPr>
+          <w:lang w:val="en-US"/>
+        </w:rPr>
+        <w:t>The Review ID is structured as follows: the last 4 digits of your student ID number (“</w:t>
+      </w:r>
+      <w:proofErr w:type="spellStart"/>
+      <w:r>
+        <w:rPr>
+          <w:lang w:val="en-US"/>
+        </w:rPr>
+        <w:t>Matrikelnummer</w:t>
+      </w:r>
+      <w:proofErr w:type="spellEnd"/>
+      <w:r>
+        <w:rPr>
+          <w:lang w:val="en-US"/>
+        </w:rPr>
+        <w:t>”) plus “_” plus number of review (1 or 2). Example:</w:t>
+      </w:r>
+    </w:p>
+    <w:p>
+      <w:pPr>
+        <w:pStyle w:val="Listenabsatz"/>
+        <w:numPr>
+          <w:ilvl w:val="0"/>
+          <w:numId w:val="11"/>
+        </w:numPr>
+        <w:rPr>
+          <w:lang w:val="en-US"/>
+        </w:rPr>
+      </w:pPr>
+      <w:r>
+        <w:rPr>
+          <w:lang w:val="en-US"/>
+        </w:rPr>
+        <w:t>2</w:t>
+      </w:r>
+      <w:r>
+        <w:rPr>
+          <w:lang w:val="en-US"/>
+        </w:rPr>
+        <w:t>1</w:t>
+      </w:r>
+      <w:r>
+        <w:rPr>
+          <w:lang w:val="en-US"/>
+        </w:rPr>
+        <w:t>34_1 for the first review</w:t>
+      </w:r>
+    </w:p>
+    <w:p>
+      <w:pPr>
+        <w:pStyle w:val="Listenabsatz"/>
+        <w:numPr>
+          <w:ilvl w:val="0"/>
+          <w:numId w:val="11"/>
+        </w:numPr>
+        <w:rPr>
+          <w:lang w:val="en-US"/>
+        </w:rPr>
+      </w:pPr>
+      <w:r>
+        <w:rPr>
+          <w:lang w:val="en-US"/>
+        </w:rPr>
+        <w:t>2134_2 for the second review</w:t>
       </w:r>
     </w:p>
     <w:p>
@@ -1535,6 +1606,118 @@
     </w:lvl>
   </w:abstractNum>
   <w:abstractNum w:abstractNumId="5" w15:restartNumberingAfterBreak="0">
+    <w:nsid w:val="39B22660"/>
+    <w:multiLevelType w:val="hybridMultilevel"/>
+    <w:tmpl w:val="2BAE34AC"/>
+    <w:lvl w:ilvl="0" w:tplc="3F586E48">
+      <w:numFmt w:val="bullet"/>
+      <w:lvlText w:val="-"/>
+      <w:lvlJc w:val="left"/>
+      <w:pPr>
+        <w:ind w:left="720" w:hanging="360"/>
+      </w:pPr>
+      <w:rPr>
+        <w:rFonts w:ascii="Times New Roman" w:eastAsia="MS Mincho" w:hAnsi="Times New Roman" w:cs="Times New Roman" w:hint="default"/>
+      </w:rPr>
+    </w:lvl>
+    <w:lvl w:ilvl="1" w:tplc="04070003" w:tentative="1">
+      <w:start w:val="1"/>
+      <w:numFmt w:val="bullet"/>
+      <w:lvlText w:val="o"/>
+      <w:lvlJc w:val="left"/>
+      <w:pPr>
+        <w:ind w:left="1440" w:hanging="360"/>
+      </w:pPr>
+      <w:rPr>
+        <w:rFonts w:ascii="Courier New" w:hAnsi="Courier New" w:cs="Courier New" w:hint="default"/>
+      </w:rPr>
+    </w:lvl>
+    <w:lvl w:ilvl="2" w:tplc="04070005" w:tentative="1">
+      <w:start w:val="1"/>
+      <w:numFmt w:val="bullet"/>
+      <w:lvlText w:val=""/>
+      <w:lvlJc w:val="left"/>
+      <w:pPr>
+        <w:ind w:left="2160" w:hanging="360"/>
+      </w:pPr>
+      <w:rPr>
+        <w:rFonts w:ascii="Wingdings" w:hAnsi="Wingdings" w:hint="default"/>
+      </w:rPr>
+    </w:lvl>
+    <w:lvl w:ilvl="3" w:tplc="04070001" w:tentative="1">
+      <w:start w:val="1"/>
+      <w:numFmt w:val="bullet"/>
+      <w:lvlText w:val=""/>
+      <w:lvlJc w:val="left"/>
+      <w:pPr>
+        <w:ind w:left="2880" w:hanging="360"/>
+      </w:pPr>
+      <w:rPr>
+        <w:rFonts w:ascii="Symbol" w:hAnsi="Symbol" w:hint="default"/>
+      </w:rPr>
+    </w:lvl>
+    <w:lvl w:ilvl="4" w:tplc="04070003" w:tentative="1">
+      <w:start w:val="1"/>
+      <w:numFmt w:val="bullet"/>
+      <w:lvlText w:val="o"/>
+      <w:lvlJc w:val="left"/>
+      <w:pPr>
+        <w:ind w:left="3600" w:hanging="360"/>
+      </w:pPr>
+      <w:rPr>
+        <w:rFonts w:ascii="Courier New" w:hAnsi="Courier New" w:cs="Courier New" w:hint="default"/>
+      </w:rPr>
+    </w:lvl>
+    <w:lvl w:ilvl="5" w:tplc="04070005" w:tentative="1">
+      <w:start w:val="1"/>
+      <w:numFmt w:val="bullet"/>
+      <w:lvlText w:val=""/>
+      <w:lvlJc w:val="left"/>
+      <w:pPr>
+        <w:ind w:left="4320" w:hanging="360"/>
+      </w:pPr>
+      <w:rPr>
+        <w:rFonts w:ascii="Wingdings" w:hAnsi="Wingdings" w:hint="default"/>
+      </w:rPr>
+    </w:lvl>
+    <w:lvl w:ilvl="6" w:tplc="04070001" w:tentative="1">
+      <w:start w:val="1"/>
+      <w:numFmt w:val="bullet"/>
+      <w:lvlText w:val=""/>
+      <w:lvlJc w:val="left"/>
+      <w:pPr>
+        <w:ind w:left="5040" w:hanging="360"/>
+      </w:pPr>
+      <w:rPr>
+        <w:rFonts w:ascii="Symbol" w:hAnsi="Symbol" w:hint="default"/>
+      </w:rPr>
+    </w:lvl>
+    <w:lvl w:ilvl="7" w:tplc="04070003" w:tentative="1">
+      <w:start w:val="1"/>
+      <w:numFmt w:val="bullet"/>
+      <w:lvlText w:val="o"/>
+      <w:lvlJc w:val="left"/>
+      <w:pPr>
+        <w:ind w:left="5760" w:hanging="360"/>
+      </w:pPr>
+      <w:rPr>
+        <w:rFonts w:ascii="Courier New" w:hAnsi="Courier New" w:cs="Courier New" w:hint="default"/>
+      </w:rPr>
+    </w:lvl>
+    <w:lvl w:ilvl="8" w:tplc="04070005" w:tentative="1">
+      <w:start w:val="1"/>
+      <w:numFmt w:val="bullet"/>
+      <w:lvlText w:val=""/>
+      <w:lvlJc w:val="left"/>
+      <w:pPr>
+        <w:ind w:left="6480" w:hanging="360"/>
+      </w:pPr>
+      <w:rPr>
+        <w:rFonts w:ascii="Wingdings" w:hAnsi="Wingdings" w:hint="default"/>
+      </w:rPr>
+    </w:lvl>
+  </w:abstractNum>
+  <w:abstractNum w:abstractNumId="6" w15:restartNumberingAfterBreak="0">
     <w:nsid w:val="611A76C1"/>
     <w:multiLevelType w:val="hybridMultilevel"/>
     <w:tmpl w:val="15663754"/>
@@ -1624,7 +1807,7 @@
       </w:pPr>
     </w:lvl>
   </w:abstractNum>
-  <w:abstractNum w:abstractNumId="6" w15:restartNumberingAfterBreak="0">
+  <w:abstractNum w:abstractNumId="7" w15:restartNumberingAfterBreak="0">
     <w:nsid w:val="61666035"/>
     <w:multiLevelType w:val="multilevel"/>
     <w:tmpl w:val="1788080C"/>
@@ -1711,7 +1894,7 @@
       </w:pPr>
     </w:lvl>
   </w:abstractNum>
-  <w:abstractNum w:abstractNumId="7" w15:restartNumberingAfterBreak="0">
+  <w:abstractNum w:abstractNumId="8" w15:restartNumberingAfterBreak="0">
     <w:nsid w:val="631D15E7"/>
     <w:multiLevelType w:val="hybridMultilevel"/>
     <w:tmpl w:val="C6A434BA"/>
@@ -1824,7 +2007,7 @@
       </w:rPr>
     </w:lvl>
   </w:abstractNum>
-  <w:abstractNum w:abstractNumId="8" w15:restartNumberingAfterBreak="0">
+  <w:abstractNum w:abstractNumId="9" w15:restartNumberingAfterBreak="0">
     <w:nsid w:val="6AFB60A7"/>
     <w:multiLevelType w:val="multilevel"/>
     <w:tmpl w:val="1110089A"/>
@@ -1911,7 +2094,7 @@
       </w:pPr>
     </w:lvl>
   </w:abstractNum>
-  <w:abstractNum w:abstractNumId="9" w15:restartNumberingAfterBreak="0">
+  <w:abstractNum w:abstractNumId="10" w15:restartNumberingAfterBreak="0">
     <w:nsid w:val="7F1B74F2"/>
     <w:multiLevelType w:val="multilevel"/>
     <w:tmpl w:val="D0004B00"/>
@@ -1999,19 +2182,19 @@
     </w:lvl>
   </w:abstractNum>
   <w:num w:numId="1" w16cid:durableId="821897136">
+    <w:abstractNumId w:val="9"/>
+  </w:num>
+  <w:num w:numId="2" w16cid:durableId="1444378003">
     <w:abstractNumId w:val="8"/>
   </w:num>
-  <w:num w:numId="2" w16cid:durableId="1444378003">
-    <w:abstractNumId w:val="7"/>
-  </w:num>
   <w:num w:numId="3" w16cid:durableId="1035690392">
-    <w:abstractNumId w:val="9"/>
+    <w:abstractNumId w:val="10"/>
   </w:num>
   <w:num w:numId="4" w16cid:durableId="379478099">
     <w:abstractNumId w:val="2"/>
   </w:num>
   <w:num w:numId="5" w16cid:durableId="700861775">
-    <w:abstractNumId w:val="6"/>
+    <w:abstractNumId w:val="7"/>
   </w:num>
   <w:num w:numId="6" w16cid:durableId="347952926">
     <w:abstractNumId w:val="0"/>
@@ -2026,6 +2209,9 @@
     <w:abstractNumId w:val="1"/>
   </w:num>
   <w:num w:numId="10" w16cid:durableId="661159777">
+    <w:abstractNumId w:val="6"/>
+  </w:num>
+  <w:num w:numId="11" w16cid:durableId="1306466088">
     <w:abstractNumId w:val="5"/>
   </w:num>
   <w:numIdMacAtCleanup w:val="10"/>
@@ -2506,6 +2692,7 @@
   <w:style w:type="character" w:default="1" w:styleId="Absatz-Standardschriftart">
     <w:name w:val="Default Paragraph Font"/>
     <w:uiPriority w:val="1"/>
+    <w:semiHidden/>
     <w:unhideWhenUsed/>
   </w:style>
   <w:style w:type="table" w:default="1" w:styleId="NormaleTabelle">

</xml_diff>